<commit_message>
In java advance file modified java funcctional programin and lambda expresion study notes and add file handling otes and addd some file in collections and modified trhe collection study notes as well
</commit_message>
<xml_diff>
--- a/Advance Java/Generics/Generics.docx
+++ b/Advance Java/Generics/Generics.docx
@@ -154,7 +154,7 @@
           <w:szCs w:val="24"/>
         </w:rPr>
         <w:pict w14:anchorId="62682580">
-          <v:rect id="_x0000_i1037" style="width:0;height:1.5pt" o:hralign="center" o:hrstd="t" o:hr="t" fillcolor="#a0a0a0" stroked="f"/>
+          <v:rect id="_x0000_i1025" style="width:0;height:1.5pt" o:hralign="center" o:hrstd="t" o:hr="t" fillcolor="#a0a0a0" stroked="f"/>
         </w:pict>
       </w:r>
     </w:p>
@@ -335,7 +335,7 @@
           <w:szCs w:val="24"/>
         </w:rPr>
         <w:pict w14:anchorId="50738C98">
-          <v:rect id="_x0000_i1038" style="width:0;height:1.5pt" o:hralign="center" o:hrstd="t" o:hr="t" fillcolor="#a0a0a0" stroked="f"/>
+          <v:rect id="_x0000_i1026" style="width:0;height:1.5pt" o:hralign="center" o:hrstd="t" o:hr="t" fillcolor="#a0a0a0" stroked="f"/>
         </w:pict>
       </w:r>
     </w:p>
@@ -478,6 +478,7 @@
         <w:rPr>
           <w:b/>
           <w:bCs/>
+          <w:noProof/>
           <w:sz w:val="24"/>
           <w:szCs w:val="24"/>
         </w:rPr>
@@ -577,6 +578,9 @@
     </w:p>
     <w:p>
       <w:r>
+        <w:rPr>
+          <w:noProof/>
+        </w:rPr>
         <w:drawing>
           <wp:inline distT="0" distB="0" distL="0" distR="0" wp14:anchorId="70FEE9C9" wp14:editId="7E5BA7AC">
             <wp:extent cx="5658141" cy="3486329"/>
@@ -1009,6 +1013,7 @@
       </w:pPr>
       <w:r>
         <w:rPr>
+          <w:noProof/>
           <w:sz w:val="24"/>
           <w:szCs w:val="24"/>
         </w:rPr>
@@ -1067,6 +1072,7 @@
       </w:pPr>
       <w:r>
         <w:rPr>
+          <w:noProof/>
           <w:sz w:val="24"/>
           <w:szCs w:val="24"/>
         </w:rPr>
@@ -1343,29 +1349,123 @@
           <w:sz w:val="28"/>
           <w:szCs w:val="28"/>
         </w:rPr>
-        <w:t>2.Custom Return With Generic List Method</w:t>
-      </w:r>
-    </w:p>
-    <w:p>
-      <w:pPr>
-        <w:rPr>
-          <w:sz w:val="24"/>
-          <w:szCs w:val="24"/>
-        </w:rPr>
-      </w:pPr>
-    </w:p>
-    <w:p>
-      <w:pPr>
-        <w:rPr>
-          <w:sz w:val="24"/>
-          <w:szCs w:val="24"/>
-        </w:rPr>
-      </w:pPr>
-      <w:r>
-        <w:rPr>
-          <w:sz w:val="24"/>
-          <w:szCs w:val="24"/>
-        </w:rPr>
+        <w:t xml:space="preserve">2.Custom Return </w:t>
+      </w:r>
+      <w:proofErr w:type="gramStart"/>
+      <w:r>
+        <w:rPr>
+          <w:b/>
+          <w:bCs/>
+          <w:sz w:val="28"/>
+          <w:szCs w:val="28"/>
+        </w:rPr>
+        <w:t>With</w:t>
+      </w:r>
+      <w:proofErr w:type="gramEnd"/>
+      <w:r>
+        <w:rPr>
+          <w:b/>
+          <w:bCs/>
+          <w:sz w:val="28"/>
+          <w:szCs w:val="28"/>
+        </w:rPr>
+        <w:t xml:space="preserve"> Generic List Method</w:t>
+      </w:r>
+    </w:p>
+    <w:p>
+      <w:pPr>
+        <w:rPr>
+          <w:b/>
+          <w:bCs/>
+          <w:sz w:val="28"/>
+          <w:szCs w:val="28"/>
+        </w:rPr>
+      </w:pPr>
+    </w:p>
+    <w:p>
+      <w:pPr>
+        <w:rPr>
+          <w:b/>
+          <w:bCs/>
+          <w:sz w:val="28"/>
+          <w:szCs w:val="28"/>
+        </w:rPr>
+      </w:pPr>
+    </w:p>
+    <w:p>
+      <w:pPr>
+        <w:rPr>
+          <w:b/>
+          <w:bCs/>
+          <w:sz w:val="28"/>
+          <w:szCs w:val="28"/>
+        </w:rPr>
+      </w:pPr>
+      <w:r>
+        <w:rPr>
+          <w:noProof/>
+          <w:sz w:val="24"/>
+          <w:szCs w:val="24"/>
+        </w:rPr>
+        <w:drawing>
+          <wp:inline distT="0" distB="0" distL="0" distR="0" wp14:anchorId="0C8EBD67" wp14:editId="4322AF1B">
+            <wp:extent cx="5731510" cy="3688080"/>
+            <wp:effectExtent l="0" t="0" r="2540" b="7620"/>
+            <wp:docPr id="1420561967" name="Picture 1"/>
+            <wp:cNvGraphicFramePr>
+              <a:graphicFrameLocks xmlns:a="http://schemas.openxmlformats.org/drawingml/2006/main" noChangeAspect="1"/>
+            </wp:cNvGraphicFramePr>
+            <a:graphic xmlns:a="http://schemas.openxmlformats.org/drawingml/2006/main">
+              <a:graphicData uri="http://schemas.openxmlformats.org/drawingml/2006/picture">
+                <pic:pic xmlns:pic="http://schemas.openxmlformats.org/drawingml/2006/picture">
+                  <pic:nvPicPr>
+                    <pic:cNvPr id="1420561967" name=""/>
+                    <pic:cNvPicPr/>
+                  </pic:nvPicPr>
+                  <pic:blipFill>
+                    <a:blip r:embed="rId9"/>
+                    <a:stretch>
+                      <a:fillRect/>
+                    </a:stretch>
+                  </pic:blipFill>
+                  <pic:spPr>
+                    <a:xfrm>
+                      <a:off x="0" y="0"/>
+                      <a:ext cx="5731510" cy="3688080"/>
+                    </a:xfrm>
+                    <a:prstGeom prst="rect">
+                      <a:avLst/>
+                    </a:prstGeom>
+                  </pic:spPr>
+                </pic:pic>
+              </a:graphicData>
+            </a:graphic>
+          </wp:inline>
+        </w:drawing>
+      </w:r>
+    </w:p>
+    <w:p>
+      <w:pPr>
+        <w:rPr>
+          <w:sz w:val="24"/>
+          <w:szCs w:val="24"/>
+        </w:rPr>
+      </w:pPr>
+    </w:p>
+    <w:p>
+      <w:pPr>
+        <w:rPr>
+          <w:sz w:val="24"/>
+          <w:szCs w:val="24"/>
+        </w:rPr>
+      </w:pPr>
+      <w:r>
+        <w:rPr>
+          <w:noProof/>
+          <w:sz w:val="24"/>
+          <w:szCs w:val="24"/>
+        </w:rPr>
+        <w:lastRenderedPageBreak/>
         <w:drawing>
           <wp:inline distT="0" distB="0" distL="0" distR="0" wp14:anchorId="12B47E79" wp14:editId="3164A1E1">
             <wp:extent cx="5543835" cy="3968954"/>
@@ -1382,7 +1482,7 @@
                     <pic:cNvPicPr/>
                   </pic:nvPicPr>
                   <pic:blipFill>
-                    <a:blip r:embed="rId9"/>
+                    <a:blip r:embed="rId10"/>
                     <a:stretch>
                       <a:fillRect/>
                     </a:stretch>
@@ -1418,184 +1518,144 @@
           <w:szCs w:val="24"/>
         </w:rPr>
       </w:pPr>
-      <w:r>
-        <w:rPr>
+    </w:p>
+    <w:p>
+      <w:pPr>
+        <w:rPr>
+          <w:sz w:val="24"/>
+          <w:szCs w:val="24"/>
+        </w:rPr>
+      </w:pPr>
+    </w:p>
+    <w:p>
+      <w:pPr>
+        <w:rPr>
+          <w:b/>
+          <w:bCs/>
+          <w:sz w:val="24"/>
+          <w:szCs w:val="24"/>
+        </w:rPr>
+      </w:pPr>
+      <w:r>
+        <w:rPr>
+          <w:rFonts w:ascii="Segoe UI Emoji" w:hAnsi="Segoe UI Emoji" w:cs="Segoe UI Emoji"/>
+          <w:b/>
+          <w:bCs/>
+          <w:sz w:val="24"/>
+          <w:szCs w:val="24"/>
+        </w:rPr>
+        <w:t>✅</w:t>
+      </w:r>
+      <w:r>
+        <w:rPr>
+          <w:b/>
+          <w:bCs/>
+          <w:sz w:val="24"/>
+          <w:szCs w:val="24"/>
+        </w:rPr>
+        <w:t xml:space="preserve"> Implementing Type Restrictions on Generics</w:t>
+      </w:r>
+    </w:p>
+    <w:p>
+      <w:pPr>
+        <w:rPr>
+          <w:sz w:val="24"/>
+          <w:szCs w:val="24"/>
+        </w:rPr>
+      </w:pPr>
+      <w:r>
+        <w:rPr>
+          <w:sz w:val="24"/>
+          <w:szCs w:val="24"/>
+        </w:rPr>
+        <w:t xml:space="preserve">By default, generics in Java allow any data type. But sometimes, you want to </w:t>
+      </w:r>
+      <w:r>
+        <w:rPr>
+          <w:b/>
+          <w:bCs/>
+          <w:sz w:val="24"/>
+          <w:szCs w:val="24"/>
+        </w:rPr>
+        <w:t>restrict the types</w:t>
+      </w:r>
+      <w:r>
+        <w:rPr>
+          <w:sz w:val="24"/>
+          <w:szCs w:val="24"/>
+        </w:rPr>
+        <w:t xml:space="preserve"> that can be used. For example, you might want your custom list to only accept </w:t>
+      </w:r>
+      <w:r>
+        <w:rPr>
+          <w:b/>
+          <w:bCs/>
+          <w:sz w:val="24"/>
+          <w:szCs w:val="24"/>
+        </w:rPr>
+        <w:t>numeric values</w:t>
+      </w:r>
+      <w:r>
+        <w:rPr>
+          <w:sz w:val="24"/>
+          <w:szCs w:val="24"/>
+        </w:rPr>
+        <w:t xml:space="preserve"> (like Integer, Double, Long, etc.).</w:t>
+      </w:r>
+    </w:p>
+    <w:p>
+      <w:pPr>
+        <w:rPr>
+          <w:sz w:val="24"/>
+          <w:szCs w:val="24"/>
+        </w:rPr>
+      </w:pPr>
+      <w:r>
+        <w:rPr>
+          <w:sz w:val="24"/>
+          <w:szCs w:val="24"/>
+        </w:rPr>
+        <w:t xml:space="preserve">This is where </w:t>
+      </w:r>
+      <w:r>
+        <w:rPr>
+          <w:b/>
+          <w:bCs/>
+          <w:sz w:val="24"/>
+          <w:szCs w:val="24"/>
+        </w:rPr>
+        <w:t>type restrictions</w:t>
+      </w:r>
+      <w:r>
+        <w:rPr>
+          <w:sz w:val="24"/>
+          <w:szCs w:val="24"/>
+        </w:rPr>
+        <w:t xml:space="preserve"> come into play.</w:t>
+      </w:r>
+    </w:p>
+    <w:p>
+      <w:pPr>
+        <w:rPr>
+          <w:sz w:val="24"/>
+          <w:szCs w:val="24"/>
+        </w:rPr>
+      </w:pPr>
+    </w:p>
+    <w:p>
+      <w:pPr>
+        <w:rPr>
+          <w:sz w:val="24"/>
+          <w:szCs w:val="24"/>
+        </w:rPr>
+      </w:pPr>
+      <w:r>
+        <w:rPr>
+          <w:noProof/>
           <w:sz w:val="24"/>
           <w:szCs w:val="24"/>
         </w:rPr>
         <w:lastRenderedPageBreak/>
-        <w:drawing>
-          <wp:inline distT="0" distB="0" distL="0" distR="0" wp14:anchorId="0E610A10" wp14:editId="4A5D3871">
-            <wp:extent cx="5731510" cy="3688080"/>
-            <wp:effectExtent l="0" t="0" r="2540" b="7620"/>
-            <wp:docPr id="1420561967" name="Picture 1"/>
-            <wp:cNvGraphicFramePr>
-              <a:graphicFrameLocks xmlns:a="http://schemas.openxmlformats.org/drawingml/2006/main" noChangeAspect="1"/>
-            </wp:cNvGraphicFramePr>
-            <a:graphic xmlns:a="http://schemas.openxmlformats.org/drawingml/2006/main">
-              <a:graphicData uri="http://schemas.openxmlformats.org/drawingml/2006/picture">
-                <pic:pic xmlns:pic="http://schemas.openxmlformats.org/drawingml/2006/picture">
-                  <pic:nvPicPr>
-                    <pic:cNvPr id="1420561967" name=""/>
-                    <pic:cNvPicPr/>
-                  </pic:nvPicPr>
-                  <pic:blipFill>
-                    <a:blip r:embed="rId10"/>
-                    <a:stretch>
-                      <a:fillRect/>
-                    </a:stretch>
-                  </pic:blipFill>
-                  <pic:spPr>
-                    <a:xfrm>
-                      <a:off x="0" y="0"/>
-                      <a:ext cx="5731510" cy="3688080"/>
-                    </a:xfrm>
-                    <a:prstGeom prst="rect">
-                      <a:avLst/>
-                    </a:prstGeom>
-                  </pic:spPr>
-                </pic:pic>
-              </a:graphicData>
-            </a:graphic>
-          </wp:inline>
-        </w:drawing>
-      </w:r>
-    </w:p>
-    <w:p>
-      <w:pPr>
-        <w:rPr>
-          <w:sz w:val="24"/>
-          <w:szCs w:val="24"/>
-        </w:rPr>
-      </w:pPr>
-    </w:p>
-    <w:p>
-      <w:pPr>
-        <w:rPr>
-          <w:b/>
-          <w:bCs/>
-          <w:sz w:val="24"/>
-          <w:szCs w:val="24"/>
-        </w:rPr>
-      </w:pPr>
-      <w:r>
-        <w:rPr>
-          <w:rFonts w:ascii="Segoe UI Emoji" w:hAnsi="Segoe UI Emoji" w:cs="Segoe UI Emoji"/>
-          <w:b/>
-          <w:bCs/>
-          <w:sz w:val="24"/>
-          <w:szCs w:val="24"/>
-        </w:rPr>
-        <w:t>✅</w:t>
-      </w:r>
-      <w:r>
-        <w:rPr>
-          <w:b/>
-          <w:bCs/>
-          <w:sz w:val="24"/>
-          <w:szCs w:val="24"/>
-        </w:rPr>
-        <w:t xml:space="preserve"> Implementing Type Restrictions on Generics</w:t>
-      </w:r>
-    </w:p>
-    <w:p>
-      <w:pPr>
-        <w:rPr>
-          <w:sz w:val="24"/>
-          <w:szCs w:val="24"/>
-        </w:rPr>
-      </w:pPr>
-      <w:r>
-        <w:rPr>
-          <w:sz w:val="24"/>
-          <w:szCs w:val="24"/>
-        </w:rPr>
-        <w:t xml:space="preserve">By default, generics in Java allow any data type. But sometimes, you want to </w:t>
-      </w:r>
-      <w:r>
-        <w:rPr>
-          <w:b/>
-          <w:bCs/>
-          <w:sz w:val="24"/>
-          <w:szCs w:val="24"/>
-        </w:rPr>
-        <w:t>restrict the types</w:t>
-      </w:r>
-      <w:r>
-        <w:rPr>
-          <w:sz w:val="24"/>
-          <w:szCs w:val="24"/>
-        </w:rPr>
-        <w:t xml:space="preserve"> that can be used. For example, you might want your custom list to only accept </w:t>
-      </w:r>
-      <w:r>
-        <w:rPr>
-          <w:b/>
-          <w:bCs/>
-          <w:sz w:val="24"/>
-          <w:szCs w:val="24"/>
-        </w:rPr>
-        <w:t>numeric values</w:t>
-      </w:r>
-      <w:r>
-        <w:rPr>
-          <w:sz w:val="24"/>
-          <w:szCs w:val="24"/>
-        </w:rPr>
-        <w:t xml:space="preserve"> (like Integer, Double, Long, etc.).</w:t>
-      </w:r>
-    </w:p>
-    <w:p>
-      <w:pPr>
-        <w:rPr>
-          <w:sz w:val="24"/>
-          <w:szCs w:val="24"/>
-        </w:rPr>
-      </w:pPr>
-      <w:r>
-        <w:rPr>
-          <w:sz w:val="24"/>
-          <w:szCs w:val="24"/>
-        </w:rPr>
-        <w:t xml:space="preserve">This is where </w:t>
-      </w:r>
-      <w:r>
-        <w:rPr>
-          <w:b/>
-          <w:bCs/>
-          <w:sz w:val="24"/>
-          <w:szCs w:val="24"/>
-        </w:rPr>
-        <w:t>type restrictions</w:t>
-      </w:r>
-      <w:r>
-        <w:rPr>
-          <w:sz w:val="24"/>
-          <w:szCs w:val="24"/>
-        </w:rPr>
-        <w:t xml:space="preserve"> come into play.</w:t>
-      </w:r>
-    </w:p>
-    <w:p>
-      <w:pPr>
-        <w:rPr>
-          <w:sz w:val="24"/>
-          <w:szCs w:val="24"/>
-        </w:rPr>
-      </w:pPr>
-    </w:p>
-    <w:p>
-      <w:pPr>
-        <w:rPr>
-          <w:sz w:val="24"/>
-          <w:szCs w:val="24"/>
-        </w:rPr>
-      </w:pPr>
-      <w:r>
-        <w:rPr>
-          <w:sz w:val="24"/>
-          <w:szCs w:val="24"/>
-        </w:rPr>
         <w:drawing>
           <wp:inline distT="0" distB="0" distL="0" distR="0" wp14:anchorId="74F81CC2" wp14:editId="0ACED069">
             <wp:extent cx="5731510" cy="3114040"/>
@@ -1650,6 +1710,7 @@
       </w:pPr>
       <w:r>
         <w:rPr>
+          <w:noProof/>
           <w:sz w:val="24"/>
           <w:szCs w:val="24"/>
         </w:rPr>
@@ -1831,16 +1892,28 @@
           <w:sz w:val="24"/>
           <w:szCs w:val="24"/>
         </w:rPr>
+        <w:lastRenderedPageBreak/>
         <w:t xml:space="preserve">list1 stores </w:t>
       </w:r>
-      <w:r>
-        <w:rPr>
-          <w:b/>
-          <w:bCs/>
-          <w:sz w:val="24"/>
-          <w:szCs w:val="24"/>
-        </w:rPr>
-        <w:t>Long values</w:t>
+      <w:proofErr w:type="gramStart"/>
+      <w:r>
+        <w:rPr>
+          <w:b/>
+          <w:bCs/>
+          <w:sz w:val="24"/>
+          <w:szCs w:val="24"/>
+        </w:rPr>
+        <w:t>Long</w:t>
+      </w:r>
+      <w:proofErr w:type="gramEnd"/>
+      <w:r>
+        <w:rPr>
+          <w:b/>
+          <w:bCs/>
+          <w:sz w:val="24"/>
+          <w:szCs w:val="24"/>
+        </w:rPr>
+        <w:t xml:space="preserve"> values</w:t>
       </w:r>
       <w:r>
         <w:rPr>
@@ -1903,7 +1976,27 @@
           <w:sz w:val="24"/>
           <w:szCs w:val="24"/>
         </w:rPr>
-        <w:t>Using get() method to retrieve values:</w:t>
+        <w:t xml:space="preserve">Using </w:t>
+      </w:r>
+      <w:proofErr w:type="gramStart"/>
+      <w:r>
+        <w:rPr>
+          <w:b/>
+          <w:bCs/>
+          <w:sz w:val="24"/>
+          <w:szCs w:val="24"/>
+        </w:rPr>
+        <w:t>get(</w:t>
+      </w:r>
+      <w:proofErr w:type="gramEnd"/>
+      <w:r>
+        <w:rPr>
+          <w:b/>
+          <w:bCs/>
+          <w:sz w:val="24"/>
+          <w:szCs w:val="24"/>
+        </w:rPr>
+        <w:t>) method to retrieve values:</w:t>
       </w:r>
     </w:p>
     <w:p>
@@ -1917,14 +2010,25 @@
           <w:szCs w:val="24"/>
         </w:rPr>
       </w:pPr>
-      <w:r>
-        <w:rPr>
-          <w:b/>
-          <w:bCs/>
-          <w:sz w:val="24"/>
-          <w:szCs w:val="24"/>
-        </w:rPr>
-        <w:t>list1.get(0)</w:t>
+      <w:proofErr w:type="gramStart"/>
+      <w:r>
+        <w:rPr>
+          <w:b/>
+          <w:bCs/>
+          <w:sz w:val="24"/>
+          <w:szCs w:val="24"/>
+        </w:rPr>
+        <w:t>list1.get(</w:t>
+      </w:r>
+      <w:proofErr w:type="gramEnd"/>
+      <w:r>
+        <w:rPr>
+          <w:b/>
+          <w:bCs/>
+          <w:sz w:val="24"/>
+          <w:szCs w:val="24"/>
+        </w:rPr>
+        <w:t>0)</w:t>
       </w:r>
       <w:r>
         <w:rPr>
@@ -1945,14 +2049,25 @@
           <w:szCs w:val="24"/>
         </w:rPr>
       </w:pPr>
-      <w:r>
-        <w:rPr>
-          <w:b/>
-          <w:bCs/>
-          <w:sz w:val="24"/>
-          <w:szCs w:val="24"/>
-        </w:rPr>
-        <w:t>list2.get(1)</w:t>
+      <w:proofErr w:type="gramStart"/>
+      <w:r>
+        <w:rPr>
+          <w:b/>
+          <w:bCs/>
+          <w:sz w:val="24"/>
+          <w:szCs w:val="24"/>
+        </w:rPr>
+        <w:t>list2.get(</w:t>
+      </w:r>
+      <w:proofErr w:type="gramEnd"/>
+      <w:r>
+        <w:rPr>
+          <w:b/>
+          <w:bCs/>
+          <w:sz w:val="24"/>
+          <w:szCs w:val="24"/>
+        </w:rPr>
+        <w:t>1)</w:t>
       </w:r>
       <w:r>
         <w:rPr>
@@ -2079,7 +2194,6 @@
           <w:sz w:val="24"/>
           <w:szCs w:val="24"/>
         </w:rPr>
-        <w:lastRenderedPageBreak/>
         <w:t>✅</w:t>
       </w:r>
       <w:r>
@@ -2121,6 +2235,7 @@
         <w:t xml:space="preserve"> Method 1: </w:t>
       </w:r>
       <w:proofErr w:type="spellStart"/>
+      <w:proofErr w:type="gramStart"/>
       <w:r>
         <w:rPr>
           <w:b/>
@@ -2138,18 +2253,29 @@
           <w:sz w:val="24"/>
           <w:szCs w:val="24"/>
         </w:rPr>
-        <w:t>()</w:t>
-      </w:r>
-    </w:p>
-    <w:p>
-      <w:pPr>
-        <w:rPr>
-          <w:sz w:val="24"/>
-          <w:szCs w:val="24"/>
-        </w:rPr>
-      </w:pPr>
-      <w:r>
-        <w:rPr>
+        <w:t>(</w:t>
+      </w:r>
+      <w:proofErr w:type="gramEnd"/>
+      <w:r>
+        <w:rPr>
+          <w:b/>
+          <w:bCs/>
+          <w:sz w:val="24"/>
+          <w:szCs w:val="24"/>
+        </w:rPr>
+        <w:t>)</w:t>
+      </w:r>
+    </w:p>
+    <w:p>
+      <w:pPr>
+        <w:rPr>
+          <w:sz w:val="24"/>
+          <w:szCs w:val="24"/>
+        </w:rPr>
+      </w:pPr>
+      <w:r>
+        <w:rPr>
+          <w:noProof/>
           <w:sz w:val="24"/>
           <w:szCs w:val="24"/>
         </w:rPr>
@@ -2413,6 +2539,7 @@
       </w:pPr>
       <w:r>
         <w:rPr>
+          <w:noProof/>
           <w:sz w:val="24"/>
           <w:szCs w:val="24"/>
         </w:rPr>
@@ -2644,6 +2771,7 @@
         <w:t xml:space="preserve"> Step 2: Call </w:t>
       </w:r>
       <w:proofErr w:type="spellStart"/>
+      <w:proofErr w:type="gramStart"/>
       <w:r>
         <w:rPr>
           <w:b/>
@@ -2661,7 +2789,17 @@
           <w:sz w:val="24"/>
           <w:szCs w:val="24"/>
         </w:rPr>
-        <w:t>(7)</w:t>
+        <w:t>(</w:t>
+      </w:r>
+      <w:proofErr w:type="gramEnd"/>
+      <w:r>
+        <w:rPr>
+          <w:b/>
+          <w:bCs/>
+          <w:sz w:val="24"/>
+          <w:szCs w:val="24"/>
+        </w:rPr>
+        <w:t>7)</w:t>
       </w:r>
     </w:p>
     <w:p>
@@ -2778,10 +2916,10 @@
       </w:pPr>
       <w:r>
         <w:rPr>
-          <w:sz w:val="24"/>
-          <w:szCs w:val="24"/>
-        </w:rPr>
-        <w:lastRenderedPageBreak/>
+          <w:noProof/>
+          <w:sz w:val="24"/>
+          <w:szCs w:val="24"/>
+        </w:rPr>
         <w:drawing>
           <wp:inline distT="0" distB="0" distL="0" distR="0" wp14:anchorId="6FE281DF" wp14:editId="2543017F">
             <wp:extent cx="6203459" cy="1619250"/>
@@ -2844,6 +2982,7 @@
       </w:pPr>
       <w:r>
         <w:rPr>
+          <w:noProof/>
           <w:sz w:val="24"/>
           <w:szCs w:val="24"/>
         </w:rPr>
@@ -3015,6 +3154,7 @@
         <w:t xml:space="preserve"> by calling </w:t>
       </w:r>
       <w:proofErr w:type="spellStart"/>
+      <w:proofErr w:type="gramStart"/>
       <w:r>
         <w:rPr>
           <w:b/>
@@ -3032,7 +3172,17 @@
           <w:sz w:val="24"/>
           <w:szCs w:val="24"/>
         </w:rPr>
-        <w:t>()</w:t>
+        <w:t>(</w:t>
+      </w:r>
+      <w:proofErr w:type="gramEnd"/>
+      <w:r>
+        <w:rPr>
+          <w:b/>
+          <w:bCs/>
+          <w:sz w:val="24"/>
+          <w:szCs w:val="24"/>
+        </w:rPr>
+        <w:t>)</w:t>
       </w:r>
       <w:r>
         <w:rPr>
@@ -3059,9 +3209,11 @@
       </w:pPr>
       <w:r>
         <w:rPr>
-          <w:sz w:val="24"/>
-          <w:szCs w:val="24"/>
-        </w:rPr>
+          <w:noProof/>
+          <w:sz w:val="24"/>
+          <w:szCs w:val="24"/>
+        </w:rPr>
+        <w:lastRenderedPageBreak/>
         <w:drawing>
           <wp:inline distT="0" distB="0" distL="0" distR="0" wp14:anchorId="51DBFB30" wp14:editId="4AF04B9B">
             <wp:extent cx="6091716" cy="2190750"/>
@@ -3254,17 +3406,18 @@
         </w:rPr>
       </w:pPr>
       <w:proofErr w:type="spellStart"/>
-      <w:r>
-        <w:rPr>
-          <w:b/>
-          <w:bCs/>
-          <w:sz w:val="24"/>
-          <w:szCs w:val="24"/>
-        </w:rPr>
-        <w:lastRenderedPageBreak/>
+      <w:proofErr w:type="gramStart"/>
+      <w:r>
+        <w:rPr>
+          <w:b/>
+          <w:bCs/>
+          <w:sz w:val="24"/>
+          <w:szCs w:val="24"/>
+        </w:rPr>
         <w:t>list.addAll</w:t>
       </w:r>
       <w:proofErr w:type="spellEnd"/>
+      <w:proofErr w:type="gramEnd"/>
       <w:r>
         <w:rPr>
           <w:b/>
@@ -3322,7 +3475,7 @@
           <w:szCs w:val="24"/>
         </w:rPr>
         <w:pict w14:anchorId="138A198F">
-          <v:rect id="_x0000_i1133" style="width:0;height:1.5pt" o:hralign="center" o:hrstd="t" o:hr="t" fillcolor="#a0a0a0" stroked="f"/>
+          <v:rect id="_x0000_i1027" style="width:0;height:1.5pt" o:hralign="center" o:hrstd="t" o:hr="t" fillcolor="#a0a0a0" stroked="f"/>
         </w:pict>
       </w:r>
     </w:p>
@@ -3490,6 +3643,7 @@
       </w:pPr>
       <w:r>
         <w:rPr>
+          <w:noProof/>
           <w:sz w:val="24"/>
           <w:szCs w:val="24"/>
         </w:rPr>
@@ -3539,9 +3693,11 @@
       </w:pPr>
       <w:r>
         <w:rPr>
-          <w:sz w:val="24"/>
-          <w:szCs w:val="24"/>
-        </w:rPr>
+          <w:noProof/>
+          <w:sz w:val="24"/>
+          <w:szCs w:val="24"/>
+        </w:rPr>
+        <w:lastRenderedPageBreak/>
         <w:drawing>
           <wp:inline distT="0" distB="0" distL="0" distR="0" wp14:anchorId="4C2CC727" wp14:editId="63643BF2">
             <wp:extent cx="6074872" cy="2044700"/>
@@ -3923,9 +4079,11 @@
       </w:pPr>
       <w:r>
         <w:rPr>
-          <w:sz w:val="24"/>
-          <w:szCs w:val="24"/>
-        </w:rPr>
+          <w:noProof/>
+          <w:sz w:val="24"/>
+          <w:szCs w:val="24"/>
+        </w:rPr>
+        <w:lastRenderedPageBreak/>
         <w:drawing>
           <wp:inline distT="0" distB="0" distL="0" distR="0" wp14:anchorId="4A567020" wp14:editId="70985B4D">
             <wp:extent cx="5731510" cy="2841625"/>
@@ -4033,6 +4191,7 @@
       </w:pPr>
       <w:r>
         <w:rPr>
+          <w:noProof/>
           <w:sz w:val="24"/>
           <w:szCs w:val="24"/>
         </w:rPr>
@@ -4108,7 +4267,27 @@
           <w:sz w:val="24"/>
           <w:szCs w:val="24"/>
         </w:rPr>
-        <w:t xml:space="preserve"> What is ? extends Number?</w:t>
+        <w:t xml:space="preserve"> What </w:t>
+      </w:r>
+      <w:proofErr w:type="gramStart"/>
+      <w:r>
+        <w:rPr>
+          <w:b/>
+          <w:bCs/>
+          <w:sz w:val="24"/>
+          <w:szCs w:val="24"/>
+        </w:rPr>
+        <w:t>is ?</w:t>
+      </w:r>
+      <w:proofErr w:type="gramEnd"/>
+      <w:r>
+        <w:rPr>
+          <w:b/>
+          <w:bCs/>
+          <w:sz w:val="24"/>
+          <w:szCs w:val="24"/>
+        </w:rPr>
+        <w:t xml:space="preserve"> extends Number?</w:t>
       </w:r>
     </w:p>
     <w:p>
@@ -4361,6 +4540,7 @@
       </w:pPr>
       <w:r>
         <w:rPr>
+          <w:noProof/>
           <w:sz w:val="24"/>
           <w:szCs w:val="24"/>
         </w:rPr>
@@ -4451,7 +4631,7 @@
           <w:szCs w:val="24"/>
         </w:rPr>
         <w:pict w14:anchorId="5F31D2BE">
-          <v:rect id="_x0000_i1141" style="width:0;height:1.5pt" o:hralign="center" o:hrstd="t" o:hr="t" fillcolor="#a0a0a0" stroked="f"/>
+          <v:rect id="_x0000_i1028" style="width:0;height:1.5pt" o:hralign="center" o:hrstd="t" o:hr="t" fillcolor="#a0a0a0" stroked="f"/>
         </w:pict>
       </w:r>
     </w:p>
@@ -4484,6 +4664,7 @@
         <w:t xml:space="preserve"> Call 1: </w:t>
       </w:r>
       <w:proofErr w:type="spellStart"/>
+      <w:proofErr w:type="gramStart"/>
       <w:r>
         <w:rPr>
           <w:b/>
@@ -4504,6 +4685,7 @@
         <w:t>(</w:t>
       </w:r>
       <w:proofErr w:type="spellStart"/>
+      <w:proofErr w:type="gramEnd"/>
       <w:r>
         <w:rPr>
           <w:b/>
@@ -4682,6 +4864,7 @@
         </w:rPr>
       </w:pPr>
       <w:proofErr w:type="spellStart"/>
+      <w:proofErr w:type="gramStart"/>
       <w:r>
         <w:rPr>
           <w:b/>
@@ -4692,6 +4875,7 @@
         <w:t>number.doubleValue</w:t>
       </w:r>
       <w:proofErr w:type="spellEnd"/>
+      <w:proofErr w:type="gramEnd"/>
       <w:r>
         <w:rPr>
           <w:b/>
@@ -4753,6 +4937,7 @@
       </w:pPr>
       <w:r>
         <w:rPr>
+          <w:noProof/>
           <w:sz w:val="24"/>
           <w:szCs w:val="24"/>
         </w:rPr>
@@ -4898,6 +5083,7 @@
         <w:t xml:space="preserve"> Call 2: </w:t>
       </w:r>
       <w:proofErr w:type="spellStart"/>
+      <w:proofErr w:type="gramStart"/>
       <w:r>
         <w:rPr>
           <w:b/>
@@ -4918,6 +5104,7 @@
         <w:t>(</w:t>
       </w:r>
       <w:proofErr w:type="spellStart"/>
+      <w:proofErr w:type="gramEnd"/>
       <w:r>
         <w:rPr>
           <w:b/>
@@ -5097,6 +5284,7 @@
         </w:rPr>
       </w:pPr>
       <w:proofErr w:type="spellStart"/>
+      <w:proofErr w:type="gramStart"/>
       <w:r>
         <w:rPr>
           <w:b/>
@@ -5107,6 +5295,7 @@
         <w:t>number.doubleValue</w:t>
       </w:r>
       <w:proofErr w:type="spellEnd"/>
+      <w:proofErr w:type="gramEnd"/>
       <w:r>
         <w:rPr>
           <w:b/>
@@ -5168,6 +5357,7 @@
       </w:pPr>
       <w:r>
         <w:rPr>
+          <w:noProof/>
           <w:sz w:val="24"/>
           <w:szCs w:val="24"/>
         </w:rPr>
@@ -5245,6 +5435,7 @@
         <w:t xml:space="preserve"> Call 3: </w:t>
       </w:r>
       <w:proofErr w:type="spellStart"/>
+      <w:proofErr w:type="gramStart"/>
       <w:r>
         <w:rPr>
           <w:b/>
@@ -5265,6 +5456,7 @@
         <w:t>(</w:t>
       </w:r>
       <w:proofErr w:type="spellStart"/>
+      <w:proofErr w:type="gramEnd"/>
       <w:r>
         <w:rPr>
           <w:b/>
@@ -5443,6 +5635,7 @@
         </w:rPr>
       </w:pPr>
       <w:proofErr w:type="spellStart"/>
+      <w:proofErr w:type="gramStart"/>
       <w:r>
         <w:rPr>
           <w:b/>
@@ -5453,6 +5646,7 @@
         <w:t>number.doubleValue</w:t>
       </w:r>
       <w:proofErr w:type="spellEnd"/>
+      <w:proofErr w:type="gramEnd"/>
       <w:r>
         <w:rPr>
           <w:b/>
@@ -5506,6 +5700,7 @@
       </w:pPr>
       <w:r>
         <w:rPr>
+          <w:noProof/>
           <w:sz w:val="24"/>
           <w:szCs w:val="24"/>
         </w:rPr>
@@ -5564,6 +5759,7 @@
       </w:pPr>
       <w:r>
         <w:rPr>
+          <w:noProof/>
           <w:sz w:val="24"/>
           <w:szCs w:val="24"/>
         </w:rPr>
@@ -5782,6 +5978,7 @@
         <w:rPr>
           <w:b/>
           <w:bCs/>
+          <w:noProof/>
           <w:sz w:val="24"/>
           <w:szCs w:val="24"/>
         </w:rPr>
@@ -5895,6 +6092,7 @@
         <w:rPr>
           <w:b/>
           <w:bCs/>
+          <w:noProof/>
           <w:sz w:val="24"/>
           <w:szCs w:val="24"/>
         </w:rPr>
@@ -5971,7 +6169,27 @@
           <w:sz w:val="24"/>
           <w:szCs w:val="24"/>
         </w:rPr>
-        <w:t xml:space="preserve"> What is ? super Number?</w:t>
+        <w:t xml:space="preserve"> What </w:t>
+      </w:r>
+      <w:proofErr w:type="gramStart"/>
+      <w:r>
+        <w:rPr>
+          <w:b/>
+          <w:bCs/>
+          <w:sz w:val="24"/>
+          <w:szCs w:val="24"/>
+        </w:rPr>
+        <w:t>is ?</w:t>
+      </w:r>
+      <w:proofErr w:type="gramEnd"/>
+      <w:r>
+        <w:rPr>
+          <w:b/>
+          <w:bCs/>
+          <w:sz w:val="24"/>
+          <w:szCs w:val="24"/>
+        </w:rPr>
+        <w:t xml:space="preserve"> super Number?</w:t>
       </w:r>
     </w:p>
     <w:p>
@@ -6164,13 +6382,14 @@
       </w:pPr>
       <w:r>
         <w:rPr>
+          <w:noProof/>
           <w:sz w:val="24"/>
           <w:szCs w:val="24"/>
         </w:rPr>
         <w:drawing>
-          <wp:inline distT="0" distB="0" distL="0" distR="0" wp14:anchorId="70DF75DF" wp14:editId="080D3E28">
-            <wp:extent cx="6299497" cy="2324100"/>
-            <wp:effectExtent l="0" t="0" r="6350" b="0"/>
+          <wp:inline distT="0" distB="0" distL="0" distR="0" wp14:anchorId="609633B7" wp14:editId="7E19EF4C">
+            <wp:extent cx="5731510" cy="2114650"/>
+            <wp:effectExtent l="0" t="0" r="2540" b="0"/>
             <wp:docPr id="1924045760" name="Picture 1"/>
             <wp:cNvGraphicFramePr>
               <a:graphicFrameLocks xmlns:a="http://schemas.openxmlformats.org/drawingml/2006/main" noChangeAspect="1"/>
@@ -6191,7 +6410,7 @@
                   <pic:spPr>
                     <a:xfrm>
                       <a:off x="0" y="0"/>
-                      <a:ext cx="6300636" cy="2324520"/>
+                      <a:ext cx="5731510" cy="2114650"/>
                     </a:xfrm>
                     <a:prstGeom prst="rect">
                       <a:avLst/>
@@ -6254,7 +6473,7 @@
           <w:szCs w:val="24"/>
         </w:rPr>
         <w:pict w14:anchorId="7874AB68">
-          <v:rect id="_x0000_i1155" style="width:0;height:1.5pt" o:hralign="center" o:hrstd="t" o:hr="t" fillcolor="#a0a0a0" stroked="f"/>
+          <v:rect id="_x0000_i1029" style="width:0;height:1.5pt" o:hralign="center" o:hrstd="t" o:hr="t" fillcolor="#a0a0a0" stroked="f"/>
         </w:pict>
       </w:r>
     </w:p>
@@ -6361,7 +6580,23 @@
           <w:sz w:val="24"/>
           <w:szCs w:val="24"/>
         </w:rPr>
-        <w:t>&lt;&gt;();</w:t>
+        <w:t>&lt;</w:t>
+      </w:r>
+      <w:proofErr w:type="gramStart"/>
+      <w:r>
+        <w:rPr>
+          <w:sz w:val="24"/>
+          <w:szCs w:val="24"/>
+        </w:rPr>
+        <w:t>&gt;(</w:t>
+      </w:r>
+      <w:proofErr w:type="gramEnd"/>
+      <w:r>
+        <w:rPr>
+          <w:sz w:val="24"/>
+          <w:szCs w:val="24"/>
+        </w:rPr>
+        <w:t>);</w:t>
       </w:r>
     </w:p>
     <w:p>
@@ -6418,6 +6653,7 @@
         <w:t xml:space="preserve">It is passed to the </w:t>
       </w:r>
       <w:proofErr w:type="spellStart"/>
+      <w:proofErr w:type="gramStart"/>
       <w:r>
         <w:rPr>
           <w:b/>
@@ -6435,7 +6671,17 @@
           <w:sz w:val="24"/>
           <w:szCs w:val="24"/>
         </w:rPr>
-        <w:t>()</w:t>
+        <w:t>(</w:t>
+      </w:r>
+      <w:proofErr w:type="gramEnd"/>
+      <w:r>
+        <w:rPr>
+          <w:b/>
+          <w:bCs/>
+          <w:sz w:val="24"/>
+          <w:szCs w:val="24"/>
+        </w:rPr>
+        <w:t>)</w:t>
       </w:r>
       <w:r>
         <w:rPr>
@@ -6458,7 +6704,7 @@
           <w:szCs w:val="24"/>
         </w:rPr>
         <w:pict w14:anchorId="2EE0BC67">
-          <v:rect id="_x0000_i1156" style="width:0;height:1.5pt" o:hralign="center" o:hrstd="t" o:hr="t" fillcolor="#a0a0a0" stroked="f"/>
+          <v:rect id="_x0000_i1030" style="width:0;height:1.5pt" o:hralign="center" o:hrstd="t" o:hr="t" fillcolor="#a0a0a0" stroked="f"/>
         </w:pict>
       </w:r>
     </w:p>
@@ -6755,7 +7001,6 @@
           <w:sz w:val="24"/>
           <w:szCs w:val="24"/>
         </w:rPr>
-        <w:lastRenderedPageBreak/>
         <w:t>1L (Long)</w:t>
       </w:r>
     </w:p>
@@ -6777,6 +7022,7 @@
           <w:sz w:val="24"/>
           <w:szCs w:val="24"/>
         </w:rPr>
+        <w:lastRenderedPageBreak/>
         <w:t>1.0 (Double)</w:t>
       </w:r>
     </w:p>
@@ -6818,6 +7064,7 @@
       </w:pPr>
       <w:r>
         <w:rPr>
+          <w:noProof/>
           <w:sz w:val="24"/>
           <w:szCs w:val="24"/>
         </w:rPr>
@@ -7065,6 +7312,7 @@
       </w:pPr>
       <w:r>
         <w:rPr>
+          <w:noProof/>
           <w:sz w:val="24"/>
           <w:szCs w:val="24"/>
         </w:rPr>
@@ -7466,6 +7714,7 @@
       </w:pPr>
       <w:r>
         <w:rPr>
+          <w:noProof/>
           <w:sz w:val="24"/>
           <w:szCs w:val="24"/>
         </w:rPr>
@@ -7523,6 +7772,7 @@
       </w:pPr>
       <w:r>
         <w:rPr>
+          <w:noProof/>
           <w:sz w:val="24"/>
           <w:szCs w:val="24"/>
         </w:rPr>
@@ -7580,6 +7830,7 @@
       </w:pPr>
       <w:r>
         <w:rPr>
+          <w:noProof/>
           <w:sz w:val="24"/>
           <w:szCs w:val="24"/>
         </w:rPr>
@@ -7634,6 +7885,7 @@
     <w:p>
       <w:r>
         <w:rPr>
+          <w:noProof/>
           <w:sz w:val="24"/>
           <w:szCs w:val="24"/>
         </w:rPr>
@@ -11070,6 +11322,7 @@
   <w:style w:type="character" w:default="1" w:styleId="DefaultParagraphFont">
     <w:name w:val="Default Paragraph Font"/>
     <w:uiPriority w:val="1"/>
+    <w:semiHidden/>
     <w:unhideWhenUsed/>
   </w:style>
   <w:style w:type="table" w:default="1" w:styleId="TableNormal">

</xml_diff>